<commit_message>
revision despues de finalizado
</commit_message>
<xml_diff>
--- a/Desenvolvemento de Interfaces/13-09-2022/Diseño intuitivo app/Diseño de pagina.docx
+++ b/Desenvolvemento de Interfaces/13-09-2022/Diseño intuitivo app/Diseño de pagina.docx
@@ -1,88 +1,7 @@
 
 <file path=word/document.xml><?xml version="1.0" encoding="utf-8"?>
-<w:document xmlns:wpc="http://schemas.microsoft.com/office/word/2010/wordprocessingCanvas" xmlns:cx="http://schemas.microsoft.com/office/drawing/2014/chartex" xmlns:cx1="http://schemas.microsoft.com/office/drawing/2015/9/8/chartex" xmlns:cx2="http://schemas.microsoft.com/office/drawing/2015/10/21/chartex" xmlns:cx3="http://schemas.microsoft.com/office/drawing/2016/5/9/chartex" xmlns:cx4="http://schemas.microsoft.com/office/drawing/2016/5/10/chartex" xmlns:cx5="http://schemas.microsoft.com/office/drawing/2016/5/11/chartex" xmlns:cx6="http://schemas.microsoft.com/office/drawing/2016/5/12/chartex" xmlns:cx7="http://schemas.microsoft.com/office/drawing/2016/5/13/chartex" xmlns:cx8="http://schemas.microsoft.com/office/drawing/2016/5/14/chartex" xmlns:mc="http://schemas.openxmlformats.org/markup-compatibility/2006" xmlns:aink="http://schemas.microsoft.com/office/drawing/2016/ink" xmlns:am3d="http://schemas.microsoft.com/office/drawing/2017/model3d" xmlns:o="urn:schemas-microsoft-com:office:office" xmlns:r="http://schemas.openxmlformats.org/officeDocument/2006/relationships" xmlns:m="http://schemas.openxmlformats.org/officeDocument/2006/math" xmlns:v="urn:schemas-microsoft-com:vml" xmlns:wp14="http://schemas.microsoft.com/office/word/2010/wordprocessingDrawing" xmlns:wp="http://schemas.openxmlformats.org/drawingml/2006/wordprocessingDrawing" xmlns:w10="urn:schemas-microsoft-com:office:word" xmlns:w="http://schemas.openxmlformats.org/wordprocessingml/2006/main" xmlns:w14="http://schemas.microsoft.com/office/word/2010/wordml" xmlns:w15="http://schemas.microsoft.com/office/word/2012/wordml" xmlns:w16cex="http://schemas.microsoft.com/office/word/2018/wordml/cex" xmlns:w16cid="http://schemas.microsoft.com/office/word/2016/wordml/cid" xmlns:w16="http://schemas.microsoft.com/office/word/2018/wordml" xmlns:w16sdtdh="http://schemas.microsoft.com/office/word/2020/wordml/sdtdatahash" xmlns:w16se="http://schemas.microsoft.com/office/word/2015/wordml/symex" xmlns:wpg="http://schemas.microsoft.com/office/word/2010/wordprocessingGroup" xmlns:wpi="http://schemas.microsoft.com/office/word/2010/wordprocessingInk" xmlns:wne="http://schemas.microsoft.com/office/word/2006/wordml" xmlns:wps="http://schemas.microsoft.com/office/word/2010/wordprocessingShape" mc:Ignorable="w14 w15 w16se w16cid w16 w16cex w16sdtdh wp14">
+<w:document xmlns:wpc="http://schemas.microsoft.com/office/word/2010/wordprocessingCanvas" xmlns:mc="http://schemas.openxmlformats.org/markup-compatibility/2006" xmlns:o="urn:schemas-microsoft-com:office:office" xmlns:r="http://schemas.openxmlformats.org/officeDocument/2006/relationships" xmlns:m="http://schemas.openxmlformats.org/officeDocument/2006/math" xmlns:v="urn:schemas-microsoft-com:vml" xmlns:wp14="http://schemas.microsoft.com/office/word/2010/wordprocessingDrawing" xmlns:wp="http://schemas.openxmlformats.org/drawingml/2006/wordprocessingDrawing" xmlns:w10="urn:schemas-microsoft-com:office:word" xmlns:w="http://schemas.openxmlformats.org/wordprocessingml/2006/main" xmlns:w14="http://schemas.microsoft.com/office/word/2010/wordml" xmlns:w15="http://schemas.microsoft.com/office/word/2012/wordml" xmlns:wpg="http://schemas.microsoft.com/office/word/2010/wordprocessingGroup" xmlns:wpi="http://schemas.microsoft.com/office/word/2010/wordprocessingInk" xmlns:wne="http://schemas.microsoft.com/office/word/2006/wordml" xmlns:wps="http://schemas.microsoft.com/office/word/2010/wordprocessingShape" mc:Ignorable="w14 w15 wp14">
   <w:body>
-    <w:p>
-      <w:pPr>
-        <w:rPr>
-          <w:i/>
-        </w:rPr>
-      </w:pPr>
-      <w:r>
-        <w:rPr>
-          <w:i/>
-        </w:rPr>
-        <w:t>1main</w:t>
-      </w:r>
-    </w:p>
-    <w:p>
-      <w:pPr>
-        <w:rPr>
-          <w:i/>
-        </w:rPr>
-      </w:pPr>
-      <w:r>
-        <w:rPr>
-          <w:i/>
-        </w:rPr>
-        <w:t xml:space="preserve">2listado </w:t>
-      </w:r>
-      <w:proofErr w:type="spellStart"/>
-      <w:r>
-        <w:rPr>
-          <w:i/>
-        </w:rPr>
-        <w:t>arituculos</w:t>
-      </w:r>
-      <w:proofErr w:type="spellEnd"/>
-      <w:r>
-        <w:rPr>
-          <w:i/>
-        </w:rPr>
-        <w:t xml:space="preserve"> (</w:t>
-      </w:r>
-      <w:proofErr w:type="spellStart"/>
-      <w:r>
-        <w:rPr>
-          <w:i/>
-        </w:rPr>
-        <w:t>filtro,añadir,borrar</w:t>
-      </w:r>
-      <w:proofErr w:type="spellEnd"/>
-      <w:r>
-        <w:rPr>
-          <w:i/>
-        </w:rPr>
-        <w:t xml:space="preserve"> </w:t>
-      </w:r>
-      <w:proofErr w:type="spellStart"/>
-      <w:r>
-        <w:rPr>
-          <w:i/>
-        </w:rPr>
-        <w:t>etc</w:t>
-      </w:r>
-      <w:proofErr w:type="spellEnd"/>
-      <w:r>
-        <w:rPr>
-          <w:i/>
-        </w:rPr>
-        <w:t>)</w:t>
-      </w:r>
-    </w:p>
-    <w:p>
-      <w:pPr>
-        <w:rPr>
-          <w:i/>
-        </w:rPr>
-      </w:pPr>
-      <w:r>
-        <w:rPr>
-          <w:i/>
-        </w:rPr>
-        <w:t>3formulario</w:t>
-      </w:r>
-    </w:p>
     <w:p>
       <w:pPr>
         <w:jc w:val="center"/>
@@ -373,6 +292,7 @@
       <w:r>
         <w:rPr>
           <w:noProof/>
+          <w:lang w:eastAsia="es-ES"/>
         </w:rPr>
         <w:drawing>
           <wp:anchor distT="0" distB="0" distL="114300" distR="114300" simplePos="0" relativeHeight="251660288" behindDoc="0" locked="0" layoutInCell="1" allowOverlap="1" wp14:anchorId="6348A58F" wp14:editId="48CD3CAE">
@@ -446,6 +366,7 @@
       <w:r>
         <w:rPr>
           <w:noProof/>
+          <w:lang w:eastAsia="es-ES"/>
         </w:rPr>
         <w:drawing>
           <wp:anchor distT="0" distB="0" distL="114300" distR="114300" simplePos="0" relativeHeight="251661312" behindDoc="0" locked="0" layoutInCell="1" allowOverlap="1" wp14:anchorId="24AC2300" wp14:editId="7CB5C6AF">
@@ -603,7 +524,15 @@
         <w:t xml:space="preserve">derecho. Habrá un menú para filtrar los resultados en la parte izquierda centrado con la página. Los artículos se mostrarán en varias filas con fotos de </w:t>
       </w:r>
       <w:r>
-        <w:t xml:space="preserve">cada artículos </w:t>
+        <w:t xml:space="preserve">cada </w:t>
+      </w:r>
+      <w:proofErr w:type="gramStart"/>
+      <w:r>
+        <w:t>artículos</w:t>
+      </w:r>
+      <w:proofErr w:type="gramEnd"/>
+      <w:r>
+        <w:t xml:space="preserve"> </w:t>
       </w:r>
       <w:r>
         <w:t>y dos botones centrados debajo de cada una</w:t>
@@ -799,6 +728,7 @@
       <w:r>
         <w:rPr>
           <w:noProof/>
+          <w:lang w:eastAsia="es-ES"/>
         </w:rPr>
         <w:drawing>
           <wp:anchor distT="0" distB="0" distL="114300" distR="114300" simplePos="0" relativeHeight="251663360" behindDoc="0" locked="0" layoutInCell="1" allowOverlap="1" wp14:anchorId="793344B7" wp14:editId="0842291F">
@@ -885,6 +815,7 @@
       <w:r>
         <w:rPr>
           <w:noProof/>
+          <w:lang w:eastAsia="es-ES"/>
         </w:rPr>
         <w:drawing>
           <wp:anchor distT="0" distB="0" distL="114300" distR="114300" simplePos="0" relativeHeight="251665408" behindDoc="0" locked="0" layoutInCell="1" allowOverlap="1" wp14:anchorId="00FC5788" wp14:editId="2D1B1129">
@@ -965,6 +896,7 @@
       <w:r>
         <w:rPr>
           <w:noProof/>
+          <w:lang w:eastAsia="es-ES"/>
         </w:rPr>
         <w:drawing>
           <wp:anchor distT="0" distB="0" distL="114300" distR="114300" simplePos="0" relativeHeight="251669504" behindDoc="0" locked="0" layoutInCell="1" allowOverlap="1" wp14:anchorId="45728A45" wp14:editId="7AD641BA">
@@ -1047,6 +979,7 @@
       <w:r>
         <w:rPr>
           <w:noProof/>
+          <w:lang w:eastAsia="es-ES"/>
         </w:rPr>
         <w:drawing>
           <wp:anchor distT="0" distB="0" distL="114300" distR="114300" simplePos="0" relativeHeight="251670528" behindDoc="0" locked="0" layoutInCell="1" allowOverlap="1" wp14:anchorId="04300FAA" wp14:editId="5EA1AE91">
@@ -1133,6 +1066,7 @@
       <w:r>
         <w:rPr>
           <w:noProof/>
+          <w:lang w:eastAsia="es-ES"/>
         </w:rPr>
         <w:drawing>
           <wp:anchor distT="0" distB="0" distL="114300" distR="114300" simplePos="0" relativeHeight="251671552" behindDoc="0" locked="0" layoutInCell="1" allowOverlap="1" wp14:anchorId="2B963E6B" wp14:editId="6170F1C5">
@@ -1408,35 +1342,24 @@
         </w:tabs>
       </w:pPr>
       <w:r>
-        <w:t xml:space="preserve">Tipografía título </w:t>
-      </w:r>
-      <w:r>
-        <w:t>3</w:t>
-      </w:r>
-      <w:r>
-        <w:t>: Arial</w:t>
-      </w:r>
-    </w:p>
-    <w:p>
-      <w:pPr>
-        <w:tabs>
-          <w:tab w:val="left" w:pos="1540"/>
-        </w:tabs>
-      </w:pPr>
-      <w:r>
-        <w:t xml:space="preserve">Color de fondo título </w:t>
-      </w:r>
-      <w:r>
-        <w:t>3</w:t>
-      </w:r>
-      <w:r>
-        <w:t>: Azul (#569BEB)</w:t>
+        <w:t>Tipografía título 3: Arial</w:t>
+      </w:r>
+    </w:p>
+    <w:p>
+      <w:pPr>
+        <w:tabs>
+          <w:tab w:val="left" w:pos="1540"/>
+        </w:tabs>
+      </w:pPr>
+      <w:r>
+        <w:t>Color de fondo título 3: Azul (#569BEB)</w:t>
       </w:r>
     </w:p>
     <w:p>
       <w:r>
         <w:rPr>
           <w:noProof/>
+          <w:lang w:eastAsia="es-ES"/>
         </w:rPr>
         <w:drawing>
           <wp:anchor distT="0" distB="0" distL="114300" distR="114300" simplePos="0" relativeHeight="251675648" behindDoc="0" locked="0" layoutInCell="1" allowOverlap="1" wp14:anchorId="18C71AA7" wp14:editId="61EA7FFA">
@@ -1519,24 +1442,12 @@
       </w:r>
       <w:r>
         <w:lastRenderedPageBreak/>
-        <w:t xml:space="preserve">Tipografía </w:t>
-      </w:r>
-      <w:r>
-        <w:t>campos</w:t>
-      </w:r>
-      <w:r>
-        <w:t>: Arial</w:t>
-      </w:r>
-    </w:p>
-    <w:p>
-      <w:r>
-        <w:t xml:space="preserve">Color de fondo </w:t>
-      </w:r>
-      <w:r>
-        <w:t>campos:</w:t>
-      </w:r>
-      <w:r>
-        <w:t xml:space="preserve"> </w:t>
+        <w:t>Tipografía campos: Arial</w:t>
+      </w:r>
+    </w:p>
+    <w:p>
+      <w:r>
+        <w:t xml:space="preserve">Color de fondo campos: </w:t>
       </w:r>
       <w:r>
         <w:t>Blanco</w:t>
@@ -1555,6 +1466,7 @@
       <w:r>
         <w:rPr>
           <w:noProof/>
+          <w:lang w:eastAsia="es-ES"/>
         </w:rPr>
         <w:drawing>
           <wp:anchor distT="0" distB="0" distL="114300" distR="114300" simplePos="0" relativeHeight="251676672" behindDoc="0" locked="0" layoutInCell="1" allowOverlap="1" wp14:anchorId="592BEA9E" wp14:editId="6A132E0D">
@@ -1630,10 +1542,10 @@
     <w:p/>
     <w:p>
       <w:r>
-        <w:t xml:space="preserve">Tipografía </w:t>
-      </w:r>
-      <w:r>
-        <w:t>botón</w:t>
+        <w:t>Tipografía botón</w:t>
+      </w:r>
+      <w:r>
+        <w:t xml:space="preserve"> 4</w:t>
       </w:r>
       <w:r>
         <w:t>: Arial</w:t>
@@ -1641,25 +1553,14 @@
     </w:p>
     <w:p>
       <w:r>
-        <w:t xml:space="preserve">Color de fondo </w:t>
-      </w:r>
-      <w:r>
-        <w:t>botón</w:t>
-      </w:r>
-      <w:r>
-        <w:t xml:space="preserve">: </w:t>
-      </w:r>
-      <w:r>
-        <w:t>Verde</w:t>
-      </w:r>
-      <w:r>
-        <w:t xml:space="preserve"> (#)</w:t>
+        <w:t>Color de fondo botón: Verde (#)</w:t>
       </w:r>
     </w:p>
     <w:p>
       <w:r>
         <w:rPr>
           <w:noProof/>
+          <w:lang w:eastAsia="es-ES"/>
         </w:rPr>
         <w:drawing>
           <wp:anchor distT="0" distB="0" distL="114300" distR="114300" simplePos="0" relativeHeight="251677696" behindDoc="0" locked="0" layoutInCell="1" allowOverlap="1" wp14:anchorId="2B101E53" wp14:editId="720EDAE9">
@@ -1731,6 +1632,825 @@
       </w:pPr>
     </w:p>
     <w:p/>
+    <w:p/>
+    <w:p/>
+    <w:p/>
+    <w:p>
+      <w:pPr>
+        <w:tabs>
+          <w:tab w:val="left" w:pos="915"/>
+        </w:tabs>
+      </w:pPr>
+      <w:r>
+        <w:tab/>
+      </w:r>
+    </w:p>
+    <w:p>
+      <w:r>
+        <w:br w:type="page"/>
+      </w:r>
+    </w:p>
+    <w:p>
+      <w:pPr>
+        <w:tabs>
+          <w:tab w:val="left" w:pos="1540"/>
+        </w:tabs>
+        <w:jc w:val="center"/>
+        <w:rPr>
+          <w:color w:val="00B050"/>
+          <w:sz w:val="28"/>
+          <w:szCs w:val="28"/>
+        </w:rPr>
+      </w:pPr>
+      <w:r>
+        <w:rPr>
+          <w:color w:val="00B050"/>
+          <w:sz w:val="28"/>
+          <w:szCs w:val="28"/>
+        </w:rPr>
+        <w:lastRenderedPageBreak/>
+        <w:t>LISTADO DE ICONOS</w:t>
+      </w:r>
+    </w:p>
+    <w:p>
+      <w:pPr>
+        <w:tabs>
+          <w:tab w:val="left" w:pos="1540"/>
+        </w:tabs>
+        <w:rPr>
+          <w:szCs w:val="28"/>
+        </w:rPr>
+      </w:pPr>
+      <w:r>
+        <w:rPr>
+          <w:noProof/>
+          <w:szCs w:val="28"/>
+          <w:lang w:eastAsia="es-ES"/>
+        </w:rPr>
+        <w:drawing>
+          <wp:anchor distT="0" distB="0" distL="114300" distR="114300" simplePos="0" relativeHeight="251678720" behindDoc="0" locked="0" layoutInCell="1" allowOverlap="1" wp14:anchorId="5614690F" wp14:editId="0E52385B">
+            <wp:simplePos x="0" y="0"/>
+            <wp:positionH relativeFrom="column">
+              <wp:posOffset>1396365</wp:posOffset>
+            </wp:positionH>
+            <wp:positionV relativeFrom="paragraph">
+              <wp:posOffset>145415</wp:posOffset>
+            </wp:positionV>
+            <wp:extent cx="457200" cy="457200"/>
+            <wp:effectExtent l="0" t="0" r="0" b="0"/>
+            <wp:wrapSquare wrapText="bothSides"/>
+            <wp:docPr id="13" name="Imagen 13"/>
+            <wp:cNvGraphicFramePr>
+              <a:graphicFrameLocks xmlns:a="http://schemas.openxmlformats.org/drawingml/2006/main" noChangeAspect="1"/>
+            </wp:cNvGraphicFramePr>
+            <a:graphic xmlns:a="http://schemas.openxmlformats.org/drawingml/2006/main">
+              <a:graphicData uri="http://schemas.openxmlformats.org/drawingml/2006/picture">
+                <pic:pic xmlns:pic="http://schemas.openxmlformats.org/drawingml/2006/picture">
+                  <pic:nvPicPr>
+                    <pic:cNvPr id="13" name="menu_FILL0_wght400_GRAD0_opsz48.png"/>
+                    <pic:cNvPicPr/>
+                  </pic:nvPicPr>
+                  <pic:blipFill>
+                    <a:blip r:embed="rId12">
+                      <a:extLst>
+                        <a:ext uri="{28A0092B-C50C-407E-A947-70E740481C1C}">
+                          <a14:useLocalDpi xmlns:a14="http://schemas.microsoft.com/office/drawing/2010/main" val="0"/>
+                        </a:ext>
+                      </a:extLst>
+                    </a:blip>
+                    <a:stretch>
+                      <a:fillRect/>
+                    </a:stretch>
+                  </pic:blipFill>
+                  <pic:spPr>
+                    <a:xfrm>
+                      <a:off x="0" y="0"/>
+                      <a:ext cx="457200" cy="457200"/>
+                    </a:xfrm>
+                    <a:prstGeom prst="rect">
+                      <a:avLst/>
+                    </a:prstGeom>
+                  </pic:spPr>
+                </pic:pic>
+              </a:graphicData>
+            </a:graphic>
+          </wp:anchor>
+        </w:drawing>
+      </w:r>
+    </w:p>
+    <w:p>
+      <w:pPr>
+        <w:tabs>
+          <w:tab w:val="left" w:pos="1540"/>
+        </w:tabs>
+        <w:rPr>
+          <w:szCs w:val="28"/>
+        </w:rPr>
+      </w:pPr>
+      <w:r>
+        <w:rPr>
+          <w:szCs w:val="28"/>
+        </w:rPr>
+        <w:t>Icono de menú:</w:t>
+      </w:r>
+    </w:p>
+    <w:p>
+      <w:pPr>
+        <w:tabs>
+          <w:tab w:val="left" w:pos="1540"/>
+        </w:tabs>
+        <w:rPr>
+          <w:szCs w:val="28"/>
+        </w:rPr>
+      </w:pPr>
+      <w:r>
+        <w:rPr>
+          <w:noProof/>
+          <w:szCs w:val="28"/>
+          <w:lang w:eastAsia="es-ES"/>
+        </w:rPr>
+        <w:drawing>
+          <wp:anchor distT="0" distB="0" distL="114300" distR="114300" simplePos="0" relativeHeight="251679744" behindDoc="0" locked="0" layoutInCell="1" allowOverlap="1" wp14:anchorId="000A9DC5" wp14:editId="7F117F3D">
+            <wp:simplePos x="0" y="0"/>
+            <wp:positionH relativeFrom="column">
+              <wp:posOffset>1434465</wp:posOffset>
+            </wp:positionH>
+            <wp:positionV relativeFrom="paragraph">
+              <wp:posOffset>155575</wp:posOffset>
+            </wp:positionV>
+            <wp:extent cx="419100" cy="419100"/>
+            <wp:effectExtent l="0" t="0" r="0" b="0"/>
+            <wp:wrapSquare wrapText="bothSides"/>
+            <wp:docPr id="15" name="Imagen 15"/>
+            <wp:cNvGraphicFramePr>
+              <a:graphicFrameLocks xmlns:a="http://schemas.openxmlformats.org/drawingml/2006/main" noChangeAspect="1"/>
+            </wp:cNvGraphicFramePr>
+            <a:graphic xmlns:a="http://schemas.openxmlformats.org/drawingml/2006/main">
+              <a:graphicData uri="http://schemas.openxmlformats.org/drawingml/2006/picture">
+                <pic:pic xmlns:pic="http://schemas.openxmlformats.org/drawingml/2006/picture">
+                  <pic:nvPicPr>
+                    <pic:cNvPr id="15" name="login_FILL0_wght400_GRAD0_opsz48.png"/>
+                    <pic:cNvPicPr/>
+                  </pic:nvPicPr>
+                  <pic:blipFill>
+                    <a:blip r:embed="rId13">
+                      <a:extLst>
+                        <a:ext uri="{28A0092B-C50C-407E-A947-70E740481C1C}">
+                          <a14:useLocalDpi xmlns:a14="http://schemas.microsoft.com/office/drawing/2010/main" val="0"/>
+                        </a:ext>
+                      </a:extLst>
+                    </a:blip>
+                    <a:stretch>
+                      <a:fillRect/>
+                    </a:stretch>
+                  </pic:blipFill>
+                  <pic:spPr>
+                    <a:xfrm>
+                      <a:off x="0" y="0"/>
+                      <a:ext cx="419100" cy="419100"/>
+                    </a:xfrm>
+                    <a:prstGeom prst="rect">
+                      <a:avLst/>
+                    </a:prstGeom>
+                  </pic:spPr>
+                </pic:pic>
+              </a:graphicData>
+            </a:graphic>
+            <wp14:sizeRelH relativeFrom="margin">
+              <wp14:pctWidth>0</wp14:pctWidth>
+            </wp14:sizeRelH>
+            <wp14:sizeRelV relativeFrom="margin">
+              <wp14:pctHeight>0</wp14:pctHeight>
+            </wp14:sizeRelV>
+          </wp:anchor>
+        </w:drawing>
+      </w:r>
+    </w:p>
+    <w:p>
+      <w:pPr>
+        <w:tabs>
+          <w:tab w:val="left" w:pos="1540"/>
+        </w:tabs>
+        <w:rPr>
+          <w:szCs w:val="28"/>
+        </w:rPr>
+      </w:pPr>
+      <w:r>
+        <w:rPr>
+          <w:szCs w:val="28"/>
+        </w:rPr>
+        <w:t xml:space="preserve">Icono de login:  </w:t>
+      </w:r>
+    </w:p>
+    <w:p>
+      <w:pPr>
+        <w:tabs>
+          <w:tab w:val="left" w:pos="1540"/>
+        </w:tabs>
+        <w:rPr>
+          <w:szCs w:val="28"/>
+        </w:rPr>
+      </w:pPr>
+      <w:r>
+        <w:rPr>
+          <w:noProof/>
+          <w:szCs w:val="28"/>
+          <w:lang w:eastAsia="es-ES"/>
+        </w:rPr>
+        <w:drawing>
+          <wp:anchor distT="0" distB="0" distL="114300" distR="114300" simplePos="0" relativeHeight="251680768" behindDoc="0" locked="0" layoutInCell="1" allowOverlap="1" wp14:anchorId="0E4BF13C" wp14:editId="194CDDA2">
+            <wp:simplePos x="0" y="0"/>
+            <wp:positionH relativeFrom="column">
+              <wp:posOffset>1977390</wp:posOffset>
+            </wp:positionH>
+            <wp:positionV relativeFrom="paragraph">
+              <wp:posOffset>222250</wp:posOffset>
+            </wp:positionV>
+            <wp:extent cx="457200" cy="457200"/>
+            <wp:effectExtent l="0" t="0" r="0" b="0"/>
+            <wp:wrapSquare wrapText="bothSides"/>
+            <wp:docPr id="17" name="Imagen 17"/>
+            <wp:cNvGraphicFramePr>
+              <a:graphicFrameLocks xmlns:a="http://schemas.openxmlformats.org/drawingml/2006/main" noChangeAspect="1"/>
+            </wp:cNvGraphicFramePr>
+            <a:graphic xmlns:a="http://schemas.openxmlformats.org/drawingml/2006/main">
+              <a:graphicData uri="http://schemas.openxmlformats.org/drawingml/2006/picture">
+                <pic:pic xmlns:pic="http://schemas.openxmlformats.org/drawingml/2006/picture">
+                  <pic:nvPicPr>
+                    <pic:cNvPr id="17" name="search_FILL0_wght400_GRAD0_opsz48.png"/>
+                    <pic:cNvPicPr/>
+                  </pic:nvPicPr>
+                  <pic:blipFill>
+                    <a:blip r:embed="rId14">
+                      <a:extLst>
+                        <a:ext uri="{28A0092B-C50C-407E-A947-70E740481C1C}">
+                          <a14:useLocalDpi xmlns:a14="http://schemas.microsoft.com/office/drawing/2010/main" val="0"/>
+                        </a:ext>
+                      </a:extLst>
+                    </a:blip>
+                    <a:stretch>
+                      <a:fillRect/>
+                    </a:stretch>
+                  </pic:blipFill>
+                  <pic:spPr>
+                    <a:xfrm>
+                      <a:off x="0" y="0"/>
+                      <a:ext cx="457200" cy="457200"/>
+                    </a:xfrm>
+                    <a:prstGeom prst="rect">
+                      <a:avLst/>
+                    </a:prstGeom>
+                  </pic:spPr>
+                </pic:pic>
+              </a:graphicData>
+            </a:graphic>
+          </wp:anchor>
+        </w:drawing>
+      </w:r>
+    </w:p>
+    <w:p>
+      <w:pPr>
+        <w:tabs>
+          <w:tab w:val="left" w:pos="1540"/>
+        </w:tabs>
+        <w:rPr>
+          <w:szCs w:val="28"/>
+        </w:rPr>
+      </w:pPr>
+      <w:r>
+        <w:rPr>
+          <w:szCs w:val="28"/>
+        </w:rPr>
+        <w:t xml:space="preserve">Icono de barra de búsqueda: </w:t>
+      </w:r>
+    </w:p>
+    <w:p>
+      <w:pPr>
+        <w:tabs>
+          <w:tab w:val="left" w:pos="1540"/>
+        </w:tabs>
+        <w:rPr>
+          <w:szCs w:val="28"/>
+        </w:rPr>
+      </w:pPr>
+      <w:r>
+        <w:rPr>
+          <w:noProof/>
+          <w:szCs w:val="28"/>
+          <w:lang w:eastAsia="es-ES"/>
+        </w:rPr>
+        <w:drawing>
+          <wp:anchor distT="0" distB="0" distL="114300" distR="114300" simplePos="0" relativeHeight="251681792" behindDoc="0" locked="0" layoutInCell="1" allowOverlap="1" wp14:anchorId="48E19511" wp14:editId="3DA8AEEF">
+            <wp:simplePos x="0" y="0"/>
+            <wp:positionH relativeFrom="column">
+              <wp:posOffset>1672590</wp:posOffset>
+            </wp:positionH>
+            <wp:positionV relativeFrom="paragraph">
+              <wp:posOffset>127000</wp:posOffset>
+            </wp:positionV>
+            <wp:extent cx="457200" cy="457200"/>
+            <wp:effectExtent l="0" t="0" r="0" b="0"/>
+            <wp:wrapSquare wrapText="bothSides"/>
+            <wp:docPr id="18" name="Imagen 18"/>
+            <wp:cNvGraphicFramePr>
+              <a:graphicFrameLocks xmlns:a="http://schemas.openxmlformats.org/drawingml/2006/main" noChangeAspect="1"/>
+            </wp:cNvGraphicFramePr>
+            <a:graphic xmlns:a="http://schemas.openxmlformats.org/drawingml/2006/main">
+              <a:graphicData uri="http://schemas.openxmlformats.org/drawingml/2006/picture">
+                <pic:pic xmlns:pic="http://schemas.openxmlformats.org/drawingml/2006/picture">
+                  <pic:nvPicPr>
+                    <pic:cNvPr id="18" name="shopping_cart_FILL0_wght400_GRAD0_opsz48.png"/>
+                    <pic:cNvPicPr/>
+                  </pic:nvPicPr>
+                  <pic:blipFill>
+                    <a:blip r:embed="rId15">
+                      <a:extLst>
+                        <a:ext uri="{28A0092B-C50C-407E-A947-70E740481C1C}">
+                          <a14:useLocalDpi xmlns:a14="http://schemas.microsoft.com/office/drawing/2010/main" val="0"/>
+                        </a:ext>
+                      </a:extLst>
+                    </a:blip>
+                    <a:stretch>
+                      <a:fillRect/>
+                    </a:stretch>
+                  </pic:blipFill>
+                  <pic:spPr>
+                    <a:xfrm>
+                      <a:off x="0" y="0"/>
+                      <a:ext cx="457200" cy="457200"/>
+                    </a:xfrm>
+                    <a:prstGeom prst="rect">
+                      <a:avLst/>
+                    </a:prstGeom>
+                  </pic:spPr>
+                </pic:pic>
+              </a:graphicData>
+            </a:graphic>
+          </wp:anchor>
+        </w:drawing>
+      </w:r>
+    </w:p>
+    <w:p>
+      <w:pPr>
+        <w:tabs>
+          <w:tab w:val="left" w:pos="1540"/>
+        </w:tabs>
+        <w:rPr>
+          <w:szCs w:val="28"/>
+        </w:rPr>
+      </w:pPr>
+      <w:r>
+        <w:rPr>
+          <w:szCs w:val="28"/>
+        </w:rPr>
+        <w:t xml:space="preserve"> Botón  agregar al carrito: </w:t>
+      </w:r>
+    </w:p>
+    <w:p>
+      <w:pPr>
+        <w:tabs>
+          <w:tab w:val="left" w:pos="1540"/>
+        </w:tabs>
+        <w:rPr>
+          <w:szCs w:val="28"/>
+        </w:rPr>
+      </w:pPr>
+      <w:r>
+        <w:rPr>
+          <w:noProof/>
+          <w:szCs w:val="28"/>
+          <w:lang w:eastAsia="es-ES"/>
+        </w:rPr>
+        <w:drawing>
+          <wp:anchor distT="0" distB="0" distL="114300" distR="114300" simplePos="0" relativeHeight="251682816" behindDoc="0" locked="0" layoutInCell="1" allowOverlap="1" wp14:anchorId="7CF447AE" wp14:editId="3A58AF98">
+            <wp:simplePos x="0" y="0"/>
+            <wp:positionH relativeFrom="column">
+              <wp:posOffset>1882140</wp:posOffset>
+            </wp:positionH>
+            <wp:positionV relativeFrom="paragraph">
+              <wp:posOffset>232410</wp:posOffset>
+            </wp:positionV>
+            <wp:extent cx="457200" cy="457200"/>
+            <wp:effectExtent l="0" t="0" r="0" b="0"/>
+            <wp:wrapSquare wrapText="bothSides"/>
+            <wp:docPr id="19" name="Imagen 19"/>
+            <wp:cNvGraphicFramePr>
+              <a:graphicFrameLocks xmlns:a="http://schemas.openxmlformats.org/drawingml/2006/main" noChangeAspect="1"/>
+            </wp:cNvGraphicFramePr>
+            <a:graphic xmlns:a="http://schemas.openxmlformats.org/drawingml/2006/main">
+              <a:graphicData uri="http://schemas.openxmlformats.org/drawingml/2006/picture">
+                <pic:pic xmlns:pic="http://schemas.openxmlformats.org/drawingml/2006/picture">
+                  <pic:nvPicPr>
+                    <pic:cNvPr id="19" name="shopping_cart_FILL0_wght400_GRAD0_opsz48.png"/>
+                    <pic:cNvPicPr/>
+                  </pic:nvPicPr>
+                  <pic:blipFill>
+                    <a:blip r:embed="rId16">
+                      <a:extLst>
+                        <a:ext uri="{28A0092B-C50C-407E-A947-70E740481C1C}">
+                          <a14:useLocalDpi xmlns:a14="http://schemas.microsoft.com/office/drawing/2010/main" val="0"/>
+                        </a:ext>
+                      </a:extLst>
+                    </a:blip>
+                    <a:stretch>
+                      <a:fillRect/>
+                    </a:stretch>
+                  </pic:blipFill>
+                  <pic:spPr>
+                    <a:xfrm>
+                      <a:off x="0" y="0"/>
+                      <a:ext cx="457200" cy="457200"/>
+                    </a:xfrm>
+                    <a:prstGeom prst="rect">
+                      <a:avLst/>
+                    </a:prstGeom>
+                  </pic:spPr>
+                </pic:pic>
+              </a:graphicData>
+            </a:graphic>
+          </wp:anchor>
+        </w:drawing>
+      </w:r>
+    </w:p>
+    <w:p>
+      <w:pPr>
+        <w:tabs>
+          <w:tab w:val="left" w:pos="1540"/>
+        </w:tabs>
+        <w:rPr>
+          <w:szCs w:val="28"/>
+        </w:rPr>
+      </w:pPr>
+      <w:r>
+        <w:rPr>
+          <w:szCs w:val="28"/>
+        </w:rPr>
+        <w:t xml:space="preserve">Botón ver carro de la compra: </w:t>
+      </w:r>
+    </w:p>
+    <w:p>
+      <w:pPr>
+        <w:tabs>
+          <w:tab w:val="left" w:pos="1540"/>
+        </w:tabs>
+        <w:rPr>
+          <w:szCs w:val="28"/>
+        </w:rPr>
+      </w:pPr>
+      <w:r>
+        <w:rPr>
+          <w:noProof/>
+          <w:szCs w:val="28"/>
+          <w:lang w:eastAsia="es-ES"/>
+        </w:rPr>
+        <w:drawing>
+          <wp:anchor distT="0" distB="0" distL="114300" distR="114300" simplePos="0" relativeHeight="251683840" behindDoc="0" locked="0" layoutInCell="1" allowOverlap="1" wp14:anchorId="0E5053B9" wp14:editId="7A8ACE88">
+            <wp:simplePos x="0" y="0"/>
+            <wp:positionH relativeFrom="column">
+              <wp:posOffset>1177290</wp:posOffset>
+            </wp:positionH>
+            <wp:positionV relativeFrom="paragraph">
+              <wp:posOffset>165735</wp:posOffset>
+            </wp:positionV>
+            <wp:extent cx="457200" cy="457200"/>
+            <wp:effectExtent l="0" t="0" r="0" b="0"/>
+            <wp:wrapSquare wrapText="bothSides"/>
+            <wp:docPr id="20" name="Imagen 20"/>
+            <wp:cNvGraphicFramePr>
+              <a:graphicFrameLocks xmlns:a="http://schemas.openxmlformats.org/drawingml/2006/main" noChangeAspect="1"/>
+            </wp:cNvGraphicFramePr>
+            <a:graphic xmlns:a="http://schemas.openxmlformats.org/drawingml/2006/main">
+              <a:graphicData uri="http://schemas.openxmlformats.org/drawingml/2006/picture">
+                <pic:pic xmlns:pic="http://schemas.openxmlformats.org/drawingml/2006/picture">
+                  <pic:nvPicPr>
+                    <pic:cNvPr id="20" name="payments_FILL0_wght400_GRAD0_opsz48.png"/>
+                    <pic:cNvPicPr/>
+                  </pic:nvPicPr>
+                  <pic:blipFill>
+                    <a:blip r:embed="rId17">
+                      <a:extLst>
+                        <a:ext uri="{28A0092B-C50C-407E-A947-70E740481C1C}">
+                          <a14:useLocalDpi xmlns:a14="http://schemas.microsoft.com/office/drawing/2010/main" val="0"/>
+                        </a:ext>
+                      </a:extLst>
+                    </a:blip>
+                    <a:stretch>
+                      <a:fillRect/>
+                    </a:stretch>
+                  </pic:blipFill>
+                  <pic:spPr>
+                    <a:xfrm>
+                      <a:off x="0" y="0"/>
+                      <a:ext cx="457200" cy="457200"/>
+                    </a:xfrm>
+                    <a:prstGeom prst="rect">
+                      <a:avLst/>
+                    </a:prstGeom>
+                  </pic:spPr>
+                </pic:pic>
+              </a:graphicData>
+            </a:graphic>
+          </wp:anchor>
+        </w:drawing>
+      </w:r>
+    </w:p>
+    <w:p>
+      <w:pPr>
+        <w:tabs>
+          <w:tab w:val="left" w:pos="1540"/>
+        </w:tabs>
+        <w:rPr>
+          <w:szCs w:val="28"/>
+        </w:rPr>
+      </w:pPr>
+      <w:r>
+        <w:rPr>
+          <w:szCs w:val="28"/>
+        </w:rPr>
+        <w:t>Botón compra:</w:t>
+      </w:r>
+    </w:p>
+    <w:p>
+      <w:pPr>
+        <w:tabs>
+          <w:tab w:val="left" w:pos="1540"/>
+        </w:tabs>
+        <w:rPr>
+          <w:szCs w:val="28"/>
+        </w:rPr>
+      </w:pPr>
+      <w:r>
+        <w:rPr>
+          <w:noProof/>
+          <w:szCs w:val="28"/>
+          <w:lang w:eastAsia="es-ES"/>
+        </w:rPr>
+        <w:drawing>
+          <wp:anchor distT="0" distB="0" distL="114300" distR="114300" simplePos="0" relativeHeight="251684864" behindDoc="0" locked="0" layoutInCell="1" allowOverlap="1" wp14:anchorId="716F5BD0" wp14:editId="07A1CB1A">
+            <wp:simplePos x="0" y="0"/>
+            <wp:positionH relativeFrom="column">
+              <wp:posOffset>1043940</wp:posOffset>
+            </wp:positionH>
+            <wp:positionV relativeFrom="paragraph">
+              <wp:posOffset>213360</wp:posOffset>
+            </wp:positionV>
+            <wp:extent cx="457200" cy="457200"/>
+            <wp:effectExtent l="0" t="0" r="0" b="0"/>
+            <wp:wrapSquare wrapText="bothSides"/>
+            <wp:docPr id="21" name="Imagen 21"/>
+            <wp:cNvGraphicFramePr>
+              <a:graphicFrameLocks xmlns:a="http://schemas.openxmlformats.org/drawingml/2006/main" noChangeAspect="1"/>
+            </wp:cNvGraphicFramePr>
+            <a:graphic xmlns:a="http://schemas.openxmlformats.org/drawingml/2006/main">
+              <a:graphicData uri="http://schemas.openxmlformats.org/drawingml/2006/picture">
+                <pic:pic xmlns:pic="http://schemas.openxmlformats.org/drawingml/2006/picture">
+                  <pic:nvPicPr>
+                    <pic:cNvPr id="21" name="filter_alt_FILL0_wght400_GRAD0_opsz48.png"/>
+                    <pic:cNvPicPr/>
+                  </pic:nvPicPr>
+                  <pic:blipFill>
+                    <a:blip r:embed="rId18">
+                      <a:extLst>
+                        <a:ext uri="{28A0092B-C50C-407E-A947-70E740481C1C}">
+                          <a14:useLocalDpi xmlns:a14="http://schemas.microsoft.com/office/drawing/2010/main" val="0"/>
+                        </a:ext>
+                      </a:extLst>
+                    </a:blip>
+                    <a:stretch>
+                      <a:fillRect/>
+                    </a:stretch>
+                  </pic:blipFill>
+                  <pic:spPr>
+                    <a:xfrm>
+                      <a:off x="0" y="0"/>
+                      <a:ext cx="457200" cy="457200"/>
+                    </a:xfrm>
+                    <a:prstGeom prst="rect">
+                      <a:avLst/>
+                    </a:prstGeom>
+                  </pic:spPr>
+                </pic:pic>
+              </a:graphicData>
+            </a:graphic>
+          </wp:anchor>
+        </w:drawing>
+      </w:r>
+    </w:p>
+    <w:p>
+      <w:pPr>
+        <w:tabs>
+          <w:tab w:val="left" w:pos="1540"/>
+        </w:tabs>
+        <w:rPr>
+          <w:szCs w:val="28"/>
+        </w:rPr>
+      </w:pPr>
+      <w:r>
+        <w:rPr>
+          <w:szCs w:val="28"/>
+        </w:rPr>
+        <w:t xml:space="preserve">Menú filtros: </w:t>
+      </w:r>
+    </w:p>
+    <w:p>
+      <w:pPr>
+        <w:tabs>
+          <w:tab w:val="left" w:pos="1540"/>
+        </w:tabs>
+        <w:rPr>
+          <w:szCs w:val="28"/>
+        </w:rPr>
+      </w:pPr>
+      <w:r>
+        <w:rPr>
+          <w:noProof/>
+          <w:szCs w:val="28"/>
+          <w:lang w:eastAsia="es-ES"/>
+        </w:rPr>
+        <w:drawing>
+          <wp:anchor distT="0" distB="0" distL="114300" distR="114300" simplePos="0" relativeHeight="251685888" behindDoc="0" locked="0" layoutInCell="1" allowOverlap="1" wp14:anchorId="4AF8C9C2" wp14:editId="2A5AD803">
+            <wp:simplePos x="0" y="0"/>
+            <wp:positionH relativeFrom="column">
+              <wp:posOffset>1139190</wp:posOffset>
+            </wp:positionH>
+            <wp:positionV relativeFrom="paragraph">
+              <wp:posOffset>204470</wp:posOffset>
+            </wp:positionV>
+            <wp:extent cx="457200" cy="457200"/>
+            <wp:effectExtent l="0" t="0" r="0" b="0"/>
+            <wp:wrapSquare wrapText="bothSides"/>
+            <wp:docPr id="22" name="Imagen 22"/>
+            <wp:cNvGraphicFramePr>
+              <a:graphicFrameLocks xmlns:a="http://schemas.openxmlformats.org/drawingml/2006/main" noChangeAspect="1"/>
+            </wp:cNvGraphicFramePr>
+            <a:graphic xmlns:a="http://schemas.openxmlformats.org/drawingml/2006/main">
+              <a:graphicData uri="http://schemas.openxmlformats.org/drawingml/2006/picture">
+                <pic:pic xmlns:pic="http://schemas.openxmlformats.org/drawingml/2006/picture">
+                  <pic:nvPicPr>
+                    <pic:cNvPr id="22" name="warning_FILL0_wght400_GRAD0_opsz48.png"/>
+                    <pic:cNvPicPr/>
+                  </pic:nvPicPr>
+                  <pic:blipFill>
+                    <a:blip r:embed="rId19">
+                      <a:extLst>
+                        <a:ext uri="{28A0092B-C50C-407E-A947-70E740481C1C}">
+                          <a14:useLocalDpi xmlns:a14="http://schemas.microsoft.com/office/drawing/2010/main" val="0"/>
+                        </a:ext>
+                      </a:extLst>
+                    </a:blip>
+                    <a:stretch>
+                      <a:fillRect/>
+                    </a:stretch>
+                  </pic:blipFill>
+                  <pic:spPr>
+                    <a:xfrm>
+                      <a:off x="0" y="0"/>
+                      <a:ext cx="457200" cy="457200"/>
+                    </a:xfrm>
+                    <a:prstGeom prst="rect">
+                      <a:avLst/>
+                    </a:prstGeom>
+                  </pic:spPr>
+                </pic:pic>
+              </a:graphicData>
+            </a:graphic>
+          </wp:anchor>
+        </w:drawing>
+      </w:r>
+    </w:p>
+    <w:p>
+      <w:pPr>
+        <w:tabs>
+          <w:tab w:val="left" w:pos="1540"/>
+        </w:tabs>
+        <w:rPr>
+          <w:szCs w:val="28"/>
+        </w:rPr>
+      </w:pPr>
+      <w:r>
+        <w:rPr>
+          <w:szCs w:val="28"/>
+        </w:rPr>
+        <w:t xml:space="preserve">Menú errores: </w:t>
+      </w:r>
+    </w:p>
+    <w:p>
+      <w:pPr>
+        <w:tabs>
+          <w:tab w:val="left" w:pos="1540"/>
+        </w:tabs>
+        <w:rPr>
+          <w:szCs w:val="28"/>
+        </w:rPr>
+      </w:pPr>
+      <w:bookmarkStart w:id="0" w:name="_GoBack"/>
+      <w:r>
+        <w:rPr>
+          <w:noProof/>
+          <w:szCs w:val="28"/>
+          <w:lang w:eastAsia="es-ES"/>
+        </w:rPr>
+        <w:drawing>
+          <wp:anchor distT="0" distB="0" distL="114300" distR="114300" simplePos="0" relativeHeight="251686912" behindDoc="0" locked="0" layoutInCell="1" allowOverlap="1" wp14:anchorId="2DCBC79A" wp14:editId="00A011E7">
+            <wp:simplePos x="0" y="0"/>
+            <wp:positionH relativeFrom="column">
+              <wp:posOffset>1701165</wp:posOffset>
+            </wp:positionH>
+            <wp:positionV relativeFrom="paragraph">
+              <wp:posOffset>137795</wp:posOffset>
+            </wp:positionV>
+            <wp:extent cx="457200" cy="457200"/>
+            <wp:effectExtent l="0" t="0" r="0" b="0"/>
+            <wp:wrapSquare wrapText="bothSides"/>
+            <wp:docPr id="23" name="Imagen 23"/>
+            <wp:cNvGraphicFramePr>
+              <a:graphicFrameLocks xmlns:a="http://schemas.openxmlformats.org/drawingml/2006/main" noChangeAspect="1"/>
+            </wp:cNvGraphicFramePr>
+            <a:graphic xmlns:a="http://schemas.openxmlformats.org/drawingml/2006/main">
+              <a:graphicData uri="http://schemas.openxmlformats.org/drawingml/2006/picture">
+                <pic:pic xmlns:pic="http://schemas.openxmlformats.org/drawingml/2006/picture">
+                  <pic:nvPicPr>
+                    <pic:cNvPr id="23" name="check_FILL0_wght400_GRAD0_opsz48.png"/>
+                    <pic:cNvPicPr/>
+                  </pic:nvPicPr>
+                  <pic:blipFill>
+                    <a:blip r:embed="rId20">
+                      <a:extLst>
+                        <a:ext uri="{28A0092B-C50C-407E-A947-70E740481C1C}">
+                          <a14:useLocalDpi xmlns:a14="http://schemas.microsoft.com/office/drawing/2010/main" val="0"/>
+                        </a:ext>
+                      </a:extLst>
+                    </a:blip>
+                    <a:stretch>
+                      <a:fillRect/>
+                    </a:stretch>
+                  </pic:blipFill>
+                  <pic:spPr>
+                    <a:xfrm>
+                      <a:off x="0" y="0"/>
+                      <a:ext cx="457200" cy="457200"/>
+                    </a:xfrm>
+                    <a:prstGeom prst="rect">
+                      <a:avLst/>
+                    </a:prstGeom>
+                  </pic:spPr>
+                </pic:pic>
+              </a:graphicData>
+            </a:graphic>
+          </wp:anchor>
+        </w:drawing>
+      </w:r>
+      <w:bookmarkEnd w:id="0"/>
+    </w:p>
+    <w:p>
+      <w:pPr>
+        <w:tabs>
+          <w:tab w:val="left" w:pos="1540"/>
+        </w:tabs>
+        <w:rPr>
+          <w:szCs w:val="28"/>
+        </w:rPr>
+      </w:pPr>
+      <w:r>
+        <w:rPr>
+          <w:szCs w:val="28"/>
+        </w:rPr>
+        <w:t xml:space="preserve">Botón comprobar datos: </w:t>
+      </w:r>
+    </w:p>
+    <w:p>
+      <w:pPr>
+        <w:tabs>
+          <w:tab w:val="left" w:pos="1540"/>
+        </w:tabs>
+        <w:rPr>
+          <w:szCs w:val="28"/>
+        </w:rPr>
+      </w:pPr>
+    </w:p>
+    <w:p>
+      <w:pPr>
+        <w:tabs>
+          <w:tab w:val="left" w:pos="1540"/>
+        </w:tabs>
+        <w:rPr>
+          <w:szCs w:val="28"/>
+        </w:rPr>
+      </w:pPr>
+      <w:r>
+        <w:rPr>
+          <w:szCs w:val="28"/>
+        </w:rPr>
+        <w:t xml:space="preserve"> </w:t>
+      </w:r>
+    </w:p>
+    <w:p>
+      <w:pPr>
+        <w:tabs>
+          <w:tab w:val="left" w:pos="915"/>
+        </w:tabs>
+      </w:pPr>
+    </w:p>
     <w:sectPr>
       <w:pgSz w:w="11906" w:h="16838"/>
       <w:pgMar w:top="1417" w:right="1701" w:bottom="1417" w:left="1701" w:header="708" w:footer="708" w:gutter="0"/>
@@ -1742,7 +2462,7 @@
 </file>
 
 <file path=word/styles.xml><?xml version="1.0" encoding="utf-8"?>
-<w:styles xmlns:mc="http://schemas.openxmlformats.org/markup-compatibility/2006" xmlns:r="http://schemas.openxmlformats.org/officeDocument/2006/relationships" xmlns:w="http://schemas.openxmlformats.org/wordprocessingml/2006/main" xmlns:w14="http://schemas.microsoft.com/office/word/2010/wordml" xmlns:w15="http://schemas.microsoft.com/office/word/2012/wordml" xmlns:w16cex="http://schemas.microsoft.com/office/word/2018/wordml/cex" xmlns:w16cid="http://schemas.microsoft.com/office/word/2016/wordml/cid" xmlns:w16="http://schemas.microsoft.com/office/word/2018/wordml" xmlns:w16sdtdh="http://schemas.microsoft.com/office/word/2020/wordml/sdtdatahash" xmlns:w16se="http://schemas.microsoft.com/office/word/2015/wordml/symex" mc:Ignorable="w14 w15 w16se w16cid w16 w16cex w16sdtdh">
+<w:styles xmlns:mc="http://schemas.openxmlformats.org/markup-compatibility/2006" xmlns:r="http://schemas.openxmlformats.org/officeDocument/2006/relationships" xmlns:w="http://schemas.openxmlformats.org/wordprocessingml/2006/main" xmlns:w14="http://schemas.microsoft.com/office/word/2010/wordml" xmlns:w15="http://schemas.microsoft.com/office/word/2012/wordml" mc:Ignorable="w14 w15">
   <w:docDefaults>
     <w:rPrDefault>
       <w:rPr>
@@ -1758,7 +2478,7 @@
       </w:pPr>
     </w:pPrDefault>
   </w:docDefaults>
-  <w:latentStyles w:defLockedState="0" w:defUIPriority="99" w:defSemiHidden="0" w:defUnhideWhenUsed="0" w:defQFormat="0" w:count="376">
+  <w:latentStyles w:defLockedState="0" w:defUIPriority="99" w:defSemiHidden="0" w:defUnhideWhenUsed="0" w:defQFormat="0" w:count="371">
     <w:lsdException w:name="Normal" w:uiPriority="0" w:qFormat="1"/>
     <w:lsdException w:name="heading 1" w:uiPriority="9" w:qFormat="1"/>
     <w:lsdException w:name="heading 2" w:semiHidden="1" w:uiPriority="9" w:unhideWhenUsed="1" w:qFormat="1"/>
@@ -2130,11 +2850,6 @@
     <w:lsdException w:name="List Table 5 Dark Accent 6" w:uiPriority="50"/>
     <w:lsdException w:name="List Table 6 Colorful Accent 6" w:uiPriority="51"/>
     <w:lsdException w:name="List Table 7 Colorful Accent 6" w:uiPriority="52"/>
-    <w:lsdException w:name="Mention" w:semiHidden="1" w:unhideWhenUsed="1"/>
-    <w:lsdException w:name="Smart Hyperlink" w:semiHidden="1" w:unhideWhenUsed="1"/>
-    <w:lsdException w:name="Hashtag" w:semiHidden="1" w:unhideWhenUsed="1"/>
-    <w:lsdException w:name="Unresolved Mention" w:semiHidden="1" w:unhideWhenUsed="1"/>
-    <w:lsdException w:name="Smart Link" w:semiHidden="1" w:unhideWhenUsed="1"/>
   </w:latentStyles>
   <w:style w:type="paragraph" w:default="1" w:styleId="Normal">
     <w:name w:val="Normal"/>

</xml_diff>